<commit_message>
debut rapport + diagramme classe
</commit_message>
<xml_diff>
--- a/Projet/rapport.docx
+++ b/Projet/rapport.docx
@@ -484,14 +484,9 @@
       </w:r>
     </w:p>
     <w:p/>
-    <w:p>
-      <w:r>
-        <w:br w:type="page"/>
-      </w:r>
-    </w:p>
     <w:sdt>
       <w:sdtPr>
-        <w:id w:val="1006788018"/>
+        <w:id w:val="1643926587"/>
         <w:docPartObj>
           <w:docPartGallery w:val="Table of Contents"/>
           <w:docPartUnique/>
@@ -514,83 +509,1209 @@
             <w:pStyle w:val="En-ttedetabledesmatires"/>
           </w:pPr>
           <w:r>
-            <w:t>Table des matières</w:t>
+            <w:t>Sommaire :</w:t>
           </w:r>
         </w:p>
         <w:p>
           <w:pPr>
+            <w:pStyle w:val="TM1"/>
+            <w:tabs>
+              <w:tab w:val="right" w:leader="dot" w:pos="9396"/>
+            </w:tabs>
+            <w:rPr>
+              <w:rFonts w:cstheme="minorBidi"/>
+              <w:noProof/>
+            </w:rPr>
+          </w:pPr>
+          <w:r>
+            <w:fldChar w:fldCharType="begin"/>
+          </w:r>
+          <w:r>
+            <w:instrText xml:space="preserve"> TOC \o "1-3" \h \z \u </w:instrText>
+          </w:r>
+          <w:r>
+            <w:fldChar w:fldCharType="separate"/>
+          </w:r>
+          <w:hyperlink w:anchor="_Toc33798382" w:history="1">
+            <w:r>
+              <w:rPr>
+                <w:rStyle w:val="Lienhypertexte"/>
+                <w:noProof/>
+              </w:rPr>
+              <w:t>Résumé</w:t>
+            </w:r>
+            <w:r>
+              <w:rPr>
+                <w:noProof/>
+                <w:webHidden/>
+              </w:rPr>
+              <w:tab/>
+            </w:r>
+            <w:r>
+              <w:rPr>
+                <w:noProof/>
+                <w:webHidden/>
+              </w:rPr>
+              <w:fldChar w:fldCharType="begin"/>
+            </w:r>
+            <w:r>
+              <w:rPr>
+                <w:noProof/>
+                <w:webHidden/>
+              </w:rPr>
+              <w:instrText xml:space="preserve"> PAGEREF _Toc33798382 \h </w:instrText>
+            </w:r>
+            <w:r>
+              <w:rPr>
+                <w:noProof/>
+                <w:webHidden/>
+              </w:rPr>
+            </w:r>
+            <w:r>
+              <w:rPr>
+                <w:noProof/>
+                <w:webHidden/>
+              </w:rPr>
+              <w:fldChar w:fldCharType="separate"/>
+            </w:r>
+            <w:r>
+              <w:rPr>
+                <w:noProof/>
+                <w:webHidden/>
+              </w:rPr>
+              <w:t>1</w:t>
+            </w:r>
+            <w:r>
+              <w:rPr>
+                <w:noProof/>
+                <w:webHidden/>
+              </w:rPr>
+              <w:fldChar w:fldCharType="end"/>
+            </w:r>
+          </w:hyperlink>
+        </w:p>
+        <w:p>
+          <w:pPr>
+            <w:pStyle w:val="TM1"/>
+            <w:tabs>
+              <w:tab w:val="right" w:leader="dot" w:pos="9396"/>
+            </w:tabs>
+            <w:rPr>
+              <w:rFonts w:cstheme="minorBidi"/>
+              <w:noProof/>
+            </w:rPr>
+          </w:pPr>
+          <w:hyperlink w:anchor="_Toc33798383" w:history="1">
+            <w:r>
+              <w:rPr>
+                <w:rStyle w:val="Lienhypertexte"/>
+                <w:noProof/>
+              </w:rPr>
+              <w:t>Introduction</w:t>
+            </w:r>
+            <w:r>
+              <w:rPr>
+                <w:noProof/>
+                <w:webHidden/>
+              </w:rPr>
+              <w:tab/>
+            </w:r>
+            <w:r>
+              <w:rPr>
+                <w:noProof/>
+                <w:webHidden/>
+              </w:rPr>
+              <w:fldChar w:fldCharType="begin"/>
+            </w:r>
+            <w:r>
+              <w:rPr>
+                <w:noProof/>
+                <w:webHidden/>
+              </w:rPr>
+              <w:instrText xml:space="preserve"> PAGEREF _Toc33798383 \h </w:instrText>
+            </w:r>
+            <w:r>
+              <w:rPr>
+                <w:noProof/>
+                <w:webHidden/>
+              </w:rPr>
+            </w:r>
+            <w:r>
+              <w:rPr>
+                <w:noProof/>
+                <w:webHidden/>
+              </w:rPr>
+              <w:fldChar w:fldCharType="separate"/>
+            </w:r>
+            <w:r>
+              <w:rPr>
+                <w:noProof/>
+                <w:webHidden/>
+              </w:rPr>
+              <w:t>1</w:t>
+            </w:r>
+            <w:r>
+              <w:rPr>
+                <w:noProof/>
+                <w:webHidden/>
+              </w:rPr>
+              <w:fldChar w:fldCharType="end"/>
+            </w:r>
+          </w:hyperlink>
+        </w:p>
+        <w:p>
+          <w:pPr>
+            <w:pStyle w:val="TM2"/>
+            <w:tabs>
+              <w:tab w:val="right" w:leader="dot" w:pos="9396"/>
+            </w:tabs>
+            <w:rPr>
+              <w:rFonts w:cstheme="minorBidi"/>
+              <w:noProof/>
+            </w:rPr>
+          </w:pPr>
+          <w:hyperlink w:anchor="_Toc33798384" w:history="1">
+            <w:r>
+              <w:rPr>
+                <w:rStyle w:val="Lienhypertexte"/>
+                <w:noProof/>
+              </w:rPr>
+              <w:t>Problème traitée</w:t>
+            </w:r>
+            <w:r>
+              <w:rPr>
+                <w:noProof/>
+                <w:webHidden/>
+              </w:rPr>
+              <w:tab/>
+            </w:r>
+            <w:r>
+              <w:rPr>
+                <w:noProof/>
+                <w:webHidden/>
+              </w:rPr>
+              <w:fldChar w:fldCharType="begin"/>
+            </w:r>
+            <w:r>
+              <w:rPr>
+                <w:noProof/>
+                <w:webHidden/>
+              </w:rPr>
+              <w:instrText xml:space="preserve"> PAGEREF _Toc33798384 \h </w:instrText>
+            </w:r>
+            <w:r>
+              <w:rPr>
+                <w:noProof/>
+                <w:webHidden/>
+              </w:rPr>
+            </w:r>
+            <w:r>
+              <w:rPr>
+                <w:noProof/>
+                <w:webHidden/>
+              </w:rPr>
+              <w:fldChar w:fldCharType="separate"/>
+            </w:r>
+            <w:r>
+              <w:rPr>
+                <w:noProof/>
+                <w:webHidden/>
+              </w:rPr>
+              <w:t>1</w:t>
+            </w:r>
+            <w:r>
+              <w:rPr>
+                <w:noProof/>
+                <w:webHidden/>
+              </w:rPr>
+              <w:fldChar w:fldCharType="end"/>
+            </w:r>
+          </w:hyperlink>
+        </w:p>
+        <w:p>
+          <w:pPr>
+            <w:pStyle w:val="TM2"/>
+            <w:tabs>
+              <w:tab w:val="right" w:leader="dot" w:pos="9396"/>
+            </w:tabs>
+            <w:rPr>
+              <w:rFonts w:cstheme="minorBidi"/>
+              <w:noProof/>
+            </w:rPr>
+          </w:pPr>
+          <w:hyperlink w:anchor="_Toc33798385" w:history="1">
+            <w:r>
+              <w:rPr>
+                <w:rStyle w:val="Lienhypertexte"/>
+                <w:noProof/>
+              </w:rPr>
+              <w:t>Plan du document</w:t>
+            </w:r>
+            <w:r>
+              <w:rPr>
+                <w:noProof/>
+                <w:webHidden/>
+              </w:rPr>
+              <w:tab/>
+            </w:r>
+            <w:r>
+              <w:rPr>
+                <w:noProof/>
+                <w:webHidden/>
+              </w:rPr>
+              <w:fldChar w:fldCharType="begin"/>
+            </w:r>
+            <w:r>
+              <w:rPr>
+                <w:noProof/>
+                <w:webHidden/>
+              </w:rPr>
+              <w:instrText xml:space="preserve"> PAGEREF _Toc33798385 \h </w:instrText>
+            </w:r>
+            <w:r>
+              <w:rPr>
+                <w:noProof/>
+                <w:webHidden/>
+              </w:rPr>
+            </w:r>
+            <w:r>
+              <w:rPr>
+                <w:noProof/>
+                <w:webHidden/>
+              </w:rPr>
+              <w:fldChar w:fldCharType="separate"/>
+            </w:r>
+            <w:r>
+              <w:rPr>
+                <w:noProof/>
+                <w:webHidden/>
+              </w:rPr>
+              <w:t>2</w:t>
+            </w:r>
+            <w:r>
+              <w:rPr>
+                <w:noProof/>
+                <w:webHidden/>
+              </w:rPr>
+              <w:fldChar w:fldCharType="end"/>
+            </w:r>
+          </w:hyperlink>
+        </w:p>
+        <w:p>
+          <w:pPr>
+            <w:pStyle w:val="TM1"/>
+            <w:tabs>
+              <w:tab w:val="right" w:leader="dot" w:pos="9396"/>
+            </w:tabs>
+            <w:rPr>
+              <w:rFonts w:cstheme="minorBidi"/>
+              <w:noProof/>
+            </w:rPr>
+          </w:pPr>
+          <w:hyperlink w:anchor="_Toc33798386" w:history="1">
+            <w:r>
+              <w:rPr>
+                <w:rStyle w:val="Lienhypertexte"/>
+                <w:noProof/>
+              </w:rPr>
+              <w:t>Rappel succinct</w:t>
+            </w:r>
+            <w:r>
+              <w:rPr>
+                <w:noProof/>
+                <w:webHidden/>
+              </w:rPr>
+              <w:tab/>
+            </w:r>
+            <w:r>
+              <w:rPr>
+                <w:noProof/>
+                <w:webHidden/>
+              </w:rPr>
+              <w:fldChar w:fldCharType="begin"/>
+            </w:r>
+            <w:r>
+              <w:rPr>
+                <w:noProof/>
+                <w:webHidden/>
+              </w:rPr>
+              <w:instrText xml:space="preserve"> PAGEREF _Toc33798386 \h </w:instrText>
+            </w:r>
+            <w:r>
+              <w:rPr>
+                <w:noProof/>
+                <w:webHidden/>
+              </w:rPr>
+            </w:r>
+            <w:r>
+              <w:rPr>
+                <w:noProof/>
+                <w:webHidden/>
+              </w:rPr>
+              <w:fldChar w:fldCharType="separate"/>
+            </w:r>
+            <w:r>
+              <w:rPr>
+                <w:noProof/>
+                <w:webHidden/>
+              </w:rPr>
+              <w:t>2</w:t>
+            </w:r>
+            <w:r>
+              <w:rPr>
+                <w:noProof/>
+                <w:webHidden/>
+              </w:rPr>
+              <w:fldChar w:fldCharType="end"/>
+            </w:r>
+          </w:hyperlink>
+        </w:p>
+        <w:p>
+          <w:pPr>
+            <w:pStyle w:val="TM1"/>
+            <w:tabs>
+              <w:tab w:val="right" w:leader="dot" w:pos="9396"/>
+            </w:tabs>
+            <w:rPr>
+              <w:rFonts w:cstheme="minorBidi"/>
+              <w:noProof/>
+            </w:rPr>
+          </w:pPr>
+          <w:hyperlink w:anchor="_Toc33798387" w:history="1">
+            <w:r>
+              <w:rPr>
+                <w:rStyle w:val="Lienhypertexte"/>
+                <w:noProof/>
+              </w:rPr>
+              <w:t>Architecture de l’application</w:t>
+            </w:r>
+            <w:r>
+              <w:rPr>
+                <w:noProof/>
+                <w:webHidden/>
+              </w:rPr>
+              <w:tab/>
+            </w:r>
+            <w:r>
+              <w:rPr>
+                <w:noProof/>
+                <w:webHidden/>
+              </w:rPr>
+              <w:fldChar w:fldCharType="begin"/>
+            </w:r>
+            <w:r>
+              <w:rPr>
+                <w:noProof/>
+                <w:webHidden/>
+              </w:rPr>
+              <w:instrText xml:space="preserve"> PAGEREF _Toc33798387 \h </w:instrText>
+            </w:r>
+            <w:r>
+              <w:rPr>
+                <w:noProof/>
+                <w:webHidden/>
+              </w:rPr>
+            </w:r>
+            <w:r>
+              <w:rPr>
+                <w:noProof/>
+                <w:webHidden/>
+              </w:rPr>
+              <w:fldChar w:fldCharType="separate"/>
+            </w:r>
+            <w:r>
+              <w:rPr>
+                <w:noProof/>
+                <w:webHidden/>
+              </w:rPr>
+              <w:t>2</w:t>
+            </w:r>
+            <w:r>
+              <w:rPr>
+                <w:noProof/>
+                <w:webHidden/>
+              </w:rPr>
+              <w:fldChar w:fldCharType="end"/>
+            </w:r>
+          </w:hyperlink>
+        </w:p>
+        <w:p>
+          <w:pPr>
+            <w:pStyle w:val="TM1"/>
+            <w:tabs>
+              <w:tab w:val="right" w:leader="dot" w:pos="9396"/>
+            </w:tabs>
+            <w:rPr>
+              <w:rFonts w:cstheme="minorBidi"/>
+              <w:noProof/>
+            </w:rPr>
+          </w:pPr>
+          <w:hyperlink w:anchor="_Toc33798388" w:history="1">
+            <w:r>
+              <w:rPr>
+                <w:rStyle w:val="Lienhypertexte"/>
+                <w:noProof/>
+              </w:rPr>
+              <w:t>Principaux algorithmes</w:t>
+            </w:r>
+            <w:r>
+              <w:rPr>
+                <w:noProof/>
+                <w:webHidden/>
+              </w:rPr>
+              <w:tab/>
+            </w:r>
+            <w:r>
+              <w:rPr>
+                <w:noProof/>
+                <w:webHidden/>
+              </w:rPr>
+              <w:fldChar w:fldCharType="begin"/>
+            </w:r>
+            <w:r>
+              <w:rPr>
+                <w:noProof/>
+                <w:webHidden/>
+              </w:rPr>
+              <w:instrText xml:space="preserve"> PAGEREF _Toc33798388 \h </w:instrText>
+            </w:r>
+            <w:r>
+              <w:rPr>
+                <w:noProof/>
+                <w:webHidden/>
+              </w:rPr>
+            </w:r>
+            <w:r>
+              <w:rPr>
+                <w:noProof/>
+                <w:webHidden/>
+              </w:rPr>
+              <w:fldChar w:fldCharType="separate"/>
+            </w:r>
+            <w:r>
+              <w:rPr>
+                <w:noProof/>
+                <w:webHidden/>
+              </w:rPr>
+              <w:t>2</w:t>
+            </w:r>
+            <w:r>
+              <w:rPr>
+                <w:noProof/>
+                <w:webHidden/>
+              </w:rPr>
+              <w:fldChar w:fldCharType="end"/>
+            </w:r>
+          </w:hyperlink>
+        </w:p>
+        <w:p>
+          <w:pPr>
+            <w:pStyle w:val="TM1"/>
+            <w:tabs>
+              <w:tab w:val="right" w:leader="dot" w:pos="9396"/>
+            </w:tabs>
+            <w:rPr>
+              <w:rFonts w:cstheme="minorBidi"/>
+              <w:noProof/>
+            </w:rPr>
+          </w:pPr>
+          <w:hyperlink w:anchor="_Toc33798389" w:history="1">
+            <w:r>
+              <w:rPr>
+                <w:rStyle w:val="Lienhypertexte"/>
+                <w:noProof/>
+              </w:rPr>
+              <w:t>Mise au point</w:t>
+            </w:r>
+            <w:r>
+              <w:rPr>
+                <w:noProof/>
+                <w:webHidden/>
+              </w:rPr>
+              <w:tab/>
+            </w:r>
+            <w:r>
+              <w:rPr>
+                <w:noProof/>
+                <w:webHidden/>
+              </w:rPr>
+              <w:fldChar w:fldCharType="begin"/>
+            </w:r>
+            <w:r>
+              <w:rPr>
+                <w:noProof/>
+                <w:webHidden/>
+              </w:rPr>
+              <w:instrText xml:space="preserve"> PAGEREF _Toc33798389 \h </w:instrText>
+            </w:r>
+            <w:r>
+              <w:rPr>
+                <w:noProof/>
+                <w:webHidden/>
+              </w:rPr>
+            </w:r>
+            <w:r>
+              <w:rPr>
+                <w:noProof/>
+                <w:webHidden/>
+              </w:rPr>
+              <w:fldChar w:fldCharType="separate"/>
+            </w:r>
+            <w:r>
+              <w:rPr>
+                <w:noProof/>
+                <w:webHidden/>
+              </w:rPr>
+              <w:t>2</w:t>
+            </w:r>
+            <w:r>
+              <w:rPr>
+                <w:noProof/>
+                <w:webHidden/>
+              </w:rPr>
+              <w:fldChar w:fldCharType="end"/>
+            </w:r>
+          </w:hyperlink>
+        </w:p>
+        <w:p>
+          <w:pPr>
+            <w:pStyle w:val="TM2"/>
+            <w:tabs>
+              <w:tab w:val="right" w:leader="dot" w:pos="9396"/>
+            </w:tabs>
+            <w:rPr>
+              <w:rFonts w:cstheme="minorBidi"/>
+              <w:noProof/>
+            </w:rPr>
+          </w:pPr>
+          <w:hyperlink w:anchor="_Toc33798390" w:history="1">
+            <w:r>
+              <w:rPr>
+                <w:rStyle w:val="Lienhypertexte"/>
+                <w:noProof/>
+              </w:rPr>
+              <w:t>Explication</w:t>
+            </w:r>
+            <w:r>
+              <w:rPr>
+                <w:noProof/>
+                <w:webHidden/>
+              </w:rPr>
+              <w:tab/>
+            </w:r>
+            <w:r>
+              <w:rPr>
+                <w:noProof/>
+                <w:webHidden/>
+              </w:rPr>
+              <w:fldChar w:fldCharType="begin"/>
+            </w:r>
+            <w:r>
+              <w:rPr>
+                <w:noProof/>
+                <w:webHidden/>
+              </w:rPr>
+              <w:instrText xml:space="preserve"> PAGEREF _Toc33798390 \h </w:instrText>
+            </w:r>
+            <w:r>
+              <w:rPr>
+                <w:noProof/>
+                <w:webHidden/>
+              </w:rPr>
+            </w:r>
+            <w:r>
+              <w:rPr>
+                <w:noProof/>
+                <w:webHidden/>
+              </w:rPr>
+              <w:fldChar w:fldCharType="separate"/>
+            </w:r>
+            <w:r>
+              <w:rPr>
+                <w:noProof/>
+                <w:webHidden/>
+              </w:rPr>
+              <w:t>2</w:t>
+            </w:r>
+            <w:r>
+              <w:rPr>
+                <w:noProof/>
+                <w:webHidden/>
+              </w:rPr>
+              <w:fldChar w:fldCharType="end"/>
+            </w:r>
+          </w:hyperlink>
+        </w:p>
+        <w:p>
+          <w:pPr>
+            <w:pStyle w:val="TM2"/>
+            <w:tabs>
+              <w:tab w:val="right" w:leader="dot" w:pos="9396"/>
+            </w:tabs>
+            <w:rPr>
+              <w:rFonts w:cstheme="minorBidi"/>
+              <w:noProof/>
+            </w:rPr>
+          </w:pPr>
+          <w:hyperlink w:anchor="_Toc33798391" w:history="1">
+            <w:r>
+              <w:rPr>
+                <w:rStyle w:val="Lienhypertexte"/>
+                <w:noProof/>
+              </w:rPr>
+              <w:t>Exemple d’utilisation</w:t>
+            </w:r>
+            <w:r>
+              <w:rPr>
+                <w:noProof/>
+                <w:webHidden/>
+              </w:rPr>
+              <w:tab/>
+            </w:r>
+            <w:r>
+              <w:rPr>
+                <w:noProof/>
+                <w:webHidden/>
+              </w:rPr>
+              <w:fldChar w:fldCharType="begin"/>
+            </w:r>
+            <w:r>
+              <w:rPr>
+                <w:noProof/>
+                <w:webHidden/>
+              </w:rPr>
+              <w:instrText xml:space="preserve"> PAGEREF _Toc33798391 \h </w:instrText>
+            </w:r>
+            <w:r>
+              <w:rPr>
+                <w:noProof/>
+                <w:webHidden/>
+              </w:rPr>
+            </w:r>
+            <w:r>
+              <w:rPr>
+                <w:noProof/>
+                <w:webHidden/>
+              </w:rPr>
+              <w:fldChar w:fldCharType="separate"/>
+            </w:r>
+            <w:r>
+              <w:rPr>
+                <w:noProof/>
+                <w:webHidden/>
+              </w:rPr>
+              <w:t>2</w:t>
+            </w:r>
+            <w:r>
+              <w:rPr>
+                <w:noProof/>
+                <w:webHidden/>
+              </w:rPr>
+              <w:fldChar w:fldCharType="end"/>
+            </w:r>
+          </w:hyperlink>
+        </w:p>
+        <w:p>
+          <w:pPr>
+            <w:pStyle w:val="TM1"/>
+            <w:tabs>
+              <w:tab w:val="right" w:leader="dot" w:pos="9396"/>
+            </w:tabs>
+            <w:rPr>
+              <w:rFonts w:cstheme="minorBidi"/>
+              <w:noProof/>
+            </w:rPr>
+          </w:pPr>
+          <w:hyperlink w:anchor="_Toc33798392" w:history="1">
+            <w:r>
+              <w:rPr>
+                <w:rStyle w:val="Lienhypertexte"/>
+                <w:noProof/>
+              </w:rPr>
+              <w:t>Difficultés rencontrées et solutions choisie</w:t>
+            </w:r>
+            <w:r>
+              <w:rPr>
+                <w:noProof/>
+                <w:webHidden/>
+              </w:rPr>
+              <w:tab/>
+            </w:r>
+            <w:r>
+              <w:rPr>
+                <w:noProof/>
+                <w:webHidden/>
+              </w:rPr>
+              <w:fldChar w:fldCharType="begin"/>
+            </w:r>
+            <w:r>
+              <w:rPr>
+                <w:noProof/>
+                <w:webHidden/>
+              </w:rPr>
+              <w:instrText xml:space="preserve"> PAGEREF _Toc33798392 \h </w:instrText>
+            </w:r>
+            <w:r>
+              <w:rPr>
+                <w:noProof/>
+                <w:webHidden/>
+              </w:rPr>
+            </w:r>
+            <w:r>
+              <w:rPr>
+                <w:noProof/>
+                <w:webHidden/>
+              </w:rPr>
+              <w:fldChar w:fldCharType="separate"/>
+            </w:r>
+            <w:r>
+              <w:rPr>
+                <w:noProof/>
+                <w:webHidden/>
+              </w:rPr>
+              <w:t>2</w:t>
+            </w:r>
+            <w:r>
+              <w:rPr>
+                <w:noProof/>
+                <w:webHidden/>
+              </w:rPr>
+              <w:fldChar w:fldCharType="end"/>
+            </w:r>
+          </w:hyperlink>
+        </w:p>
+        <w:p>
+          <w:pPr>
+            <w:pStyle w:val="TM1"/>
+            <w:tabs>
+              <w:tab w:val="right" w:leader="dot" w:pos="9396"/>
+            </w:tabs>
+            <w:rPr>
+              <w:rFonts w:cstheme="minorBidi"/>
+              <w:noProof/>
+            </w:rPr>
+          </w:pPr>
+          <w:hyperlink w:anchor="_Toc33798393" w:history="1">
+            <w:r>
+              <w:rPr>
+                <w:rStyle w:val="Lienhypertexte"/>
+                <w:noProof/>
+              </w:rPr>
+              <w:t>Conclusion</w:t>
+            </w:r>
+            <w:r>
+              <w:rPr>
+                <w:noProof/>
+                <w:webHidden/>
+              </w:rPr>
+              <w:tab/>
+            </w:r>
+            <w:r>
+              <w:rPr>
+                <w:noProof/>
+                <w:webHidden/>
+              </w:rPr>
+              <w:fldChar w:fldCharType="begin"/>
+            </w:r>
+            <w:r>
+              <w:rPr>
+                <w:noProof/>
+                <w:webHidden/>
+              </w:rPr>
+              <w:instrText xml:space="preserve"> PAGEREF _Toc33798393 \h </w:instrText>
+            </w:r>
+            <w:r>
+              <w:rPr>
+                <w:noProof/>
+                <w:webHidden/>
+              </w:rPr>
+            </w:r>
+            <w:r>
+              <w:rPr>
+                <w:noProof/>
+                <w:webHidden/>
+              </w:rPr>
+              <w:fldChar w:fldCharType="separate"/>
+            </w:r>
+            <w:r>
+              <w:rPr>
+                <w:noProof/>
+                <w:webHidden/>
+              </w:rPr>
+              <w:t>2</w:t>
+            </w:r>
+            <w:r>
+              <w:rPr>
+                <w:noProof/>
+                <w:webHidden/>
+              </w:rPr>
+              <w:fldChar w:fldCharType="end"/>
+            </w:r>
+          </w:hyperlink>
+        </w:p>
+        <w:p>
+          <w:pPr>
+            <w:pStyle w:val="TM2"/>
+            <w:tabs>
+              <w:tab w:val="right" w:leader="dot" w:pos="9396"/>
+            </w:tabs>
+            <w:rPr>
+              <w:rFonts w:cstheme="minorBidi"/>
+              <w:noProof/>
+            </w:rPr>
+          </w:pPr>
+          <w:hyperlink w:anchor="_Toc33798394" w:history="1">
+            <w:r>
+              <w:rPr>
+                <w:rStyle w:val="Lienhypertexte"/>
+                <w:noProof/>
+              </w:rPr>
+              <w:t>Etat d’avancement</w:t>
+            </w:r>
+            <w:r>
+              <w:rPr>
+                <w:noProof/>
+                <w:webHidden/>
+              </w:rPr>
+              <w:tab/>
+            </w:r>
+            <w:r>
+              <w:rPr>
+                <w:noProof/>
+                <w:webHidden/>
+              </w:rPr>
+              <w:fldChar w:fldCharType="begin"/>
+            </w:r>
+            <w:r>
+              <w:rPr>
+                <w:noProof/>
+                <w:webHidden/>
+              </w:rPr>
+              <w:instrText xml:space="preserve"> PAGEREF _Toc33798394 \h </w:instrText>
+            </w:r>
+            <w:r>
+              <w:rPr>
+                <w:noProof/>
+                <w:webHidden/>
+              </w:rPr>
+            </w:r>
+            <w:r>
+              <w:rPr>
+                <w:noProof/>
+                <w:webHidden/>
+              </w:rPr>
+              <w:fldChar w:fldCharType="separate"/>
+            </w:r>
+            <w:r>
+              <w:rPr>
+                <w:noProof/>
+                <w:webHidden/>
+              </w:rPr>
+              <w:t>2</w:t>
+            </w:r>
+            <w:r>
+              <w:rPr>
+                <w:noProof/>
+                <w:webHidden/>
+              </w:rPr>
+              <w:fldChar w:fldCharType="end"/>
+            </w:r>
+          </w:hyperlink>
+        </w:p>
+        <w:p>
+          <w:pPr>
+            <w:pStyle w:val="TM2"/>
+            <w:tabs>
+              <w:tab w:val="right" w:leader="dot" w:pos="9396"/>
+            </w:tabs>
+            <w:rPr>
+              <w:rFonts w:cstheme="minorBidi"/>
+              <w:noProof/>
+            </w:rPr>
+          </w:pPr>
+          <w:hyperlink w:anchor="_Toc33798395" w:history="1">
+            <w:r>
+              <w:rPr>
+                <w:rStyle w:val="Lienhypertexte"/>
+                <w:noProof/>
+              </w:rPr>
+              <w:t>Perspectives d’évolution</w:t>
+            </w:r>
+            <w:r>
+              <w:rPr>
+                <w:noProof/>
+                <w:webHidden/>
+              </w:rPr>
+              <w:tab/>
+            </w:r>
+            <w:r>
+              <w:rPr>
+                <w:noProof/>
+                <w:webHidden/>
+              </w:rPr>
+              <w:fldChar w:fldCharType="begin"/>
+            </w:r>
+            <w:r>
+              <w:rPr>
+                <w:noProof/>
+                <w:webHidden/>
+              </w:rPr>
+              <w:instrText xml:space="preserve"> PAGEREF _Toc33798395 \h </w:instrText>
+            </w:r>
+            <w:r>
+              <w:rPr>
+                <w:noProof/>
+                <w:webHidden/>
+              </w:rPr>
+            </w:r>
+            <w:r>
+              <w:rPr>
+                <w:noProof/>
+                <w:webHidden/>
+              </w:rPr>
+              <w:fldChar w:fldCharType="separate"/>
+            </w:r>
+            <w:r>
+              <w:rPr>
+                <w:noProof/>
+                <w:webHidden/>
+              </w:rPr>
+              <w:t>2</w:t>
+            </w:r>
+            <w:r>
+              <w:rPr>
+                <w:noProof/>
+                <w:webHidden/>
+              </w:rPr>
+              <w:fldChar w:fldCharType="end"/>
+            </w:r>
+          </w:hyperlink>
+        </w:p>
+        <w:p>
+          <w:r>
             <w:rPr>
               <w:b/>
               <w:bCs/>
             </w:rPr>
-          </w:pPr>
+            <w:fldChar w:fldCharType="end"/>
+          </w:r>
         </w:p>
       </w:sdtContent>
     </w:sdt>
-    <w:p/>
-    <w:p/>
+    <w:p>
+      <w:pPr>
+        <w:pStyle w:val="Titre1"/>
+      </w:pPr>
+      <w:bookmarkStart w:id="0" w:name="_Toc33798382"/>
+      <w:r>
+        <w:t>R</w:t>
+      </w:r>
+      <w:r>
+        <w:t>ésumé</w:t>
+      </w:r>
+      <w:bookmarkEnd w:id="0"/>
+    </w:p>
+    <w:p>
+      <w:r>
+        <w:t xml:space="preserve">Ce rapport contient une introduction avec un rappel du problème énoncé, le plan du rapport, un rappel des conditions de développement, l’architecture de l’application ainsi que les principaux algorithmes détaillés et expliqués. Une mise au point du projet ainsi que les difficultés rencontrés et les solutions envisagés (et surtout retenu) pour gérer ces problèmes. </w:t>
+      </w:r>
+      <w:r>
+        <w:br/>
+        <w:t>Il contient également une conclusion sur l’avancement et l’état actuel du projet ainsi que ses perspectives d’évolution.</w:t>
+      </w:r>
+    </w:p>
+    <w:p>
+      <w:pPr>
+        <w:pStyle w:val="Titre1"/>
+      </w:pPr>
+      <w:bookmarkStart w:id="1" w:name="_Toc33798383"/>
+      <w:r>
+        <w:t>Introduction</w:t>
+      </w:r>
+      <w:bookmarkEnd w:id="1"/>
+    </w:p>
+    <w:p>
+      <w:pPr>
+        <w:pStyle w:val="Titre2"/>
+      </w:pPr>
+      <w:bookmarkStart w:id="2" w:name="_Toc33798384"/>
+      <w:r>
+        <w:t>Problème traité</w:t>
+      </w:r>
+      <w:r>
+        <w:t>e</w:t>
+      </w:r>
+      <w:bookmarkEnd w:id="2"/>
+    </w:p>
+    <w:p>
+      <w:r>
+        <w:t>Un fichier texte est composée de caractères, ces caractères sont codés sur un ensemble de bits. Le plus souvent on utilise la norme ASCII qui permet de codé 128 caractères. Chaque caractère est codé sur 1 octet (8bits) de 0000 0000(0) à 1111 1111(127) et donc chaque caractère prend la même place en mémoire a savoir 1 octet.</w:t>
+      </w:r>
+      <w:r>
+        <w:br/>
+        <w:t>Nous cherchons donc à savoir s’il n’y a pas un moyen d’écrire du texte en prenant moins de place en mémoire et donc de compresser l’écriture des caractères en diminuant le nombre de bits nécessaire et donc réduire la taille en octet d’un fichier texte en le compressant. Il faut toutefois être capable de le décompresser par la suite, la compression doit donc être sans perte.</w:t>
+      </w:r>
+    </w:p>
     <w:p/>
     <w:p>
-      <w:r>
-        <w:t>Résumé</w:t>
-      </w:r>
+      <w:pPr>
+        <w:pStyle w:val="Titre2"/>
+      </w:pPr>
+      <w:bookmarkStart w:id="3" w:name="_Toc33798385"/>
+      <w:r>
+        <w:lastRenderedPageBreak/>
+        <w:t>Plan du document</w:t>
+      </w:r>
+      <w:bookmarkEnd w:id="3"/>
     </w:p>
     <w:p>
       <w:r>
-        <w:t>Introduction</w:t>
+        <w:t>Notre document prendra donc la forme suivante : un rappel du sujet qui correspond à la solution choisi pour la compression d’un fichier texte ainsi qu’une brève explication de son fonctionnement, de ses avantages et inconvénients. Puis de l’architecture de notre application pour voir l’articulation de l’application et les liens entre les fichiers ainsi que leur utilités .</w:t>
+      </w:r>
+      <w:r>
+        <w:br/>
+        <w:t>Une explication détaillé des principaux algorithmes pour comprendre leurs principes</w:t>
       </w:r>
     </w:p>
     <w:p>
       <w:r>
-        <w:t xml:space="preserve">Problème traité </w:t>
+        <w:t>Une explication du fonctionnement de l’application et des exemples d’utilisation.</w:t>
+      </w:r>
+      <w:r>
+        <w:br/>
+        <w:t>Les différents problèmes rencontrés lors du développement , les différentes solutions envisagées et celle retenue.</w:t>
       </w:r>
     </w:p>
     <w:p>
       <w:r>
-        <w:t>Plan du document</w:t>
-      </w:r>
+        <w:t>Une conclusion sur l’avancement du projet et ses évolutions possibles.</w:t>
+      </w:r>
+      <w:bookmarkStart w:id="4" w:name="_GoBack"/>
+      <w:bookmarkEnd w:id="4"/>
     </w:p>
     <w:p>
+      <w:pPr>
+        <w:pStyle w:val="Titre1"/>
+      </w:pPr>
+      <w:bookmarkStart w:id="5" w:name="_Toc33798386"/>
       <w:r>
         <w:t>Rappel succinct</w:t>
       </w:r>
+      <w:bookmarkEnd w:id="5"/>
     </w:p>
     <w:p>
       <w:r>
-        <w:t xml:space="preserve">Diagramme de classe </w:t>
+        <w:t>Nous devons réaliser une application de compression/décompression de fichier texte en suivant l’algorithme de HUFFMAN.</w:t>
+      </w:r>
+      <w:r>
+        <w:br/>
+        <w:t xml:space="preserve">Cet algorithme est basé sur la création de l’arbre et de la table de HUFFMAN ainsi que sur la lecture préalable du document avant sa compression. En effet, nous devons connaître les caractères présent dans le document ainsi que leur fréquence pour construire notre algorithme. Plus un caractère est fréquent, plus on l’associera a un code binaire court et à l’inverse un caractère peu présent sera associé </w:t>
+      </w:r>
+      <w:r>
+        <w:t>à</w:t>
+      </w:r>
+      <w:r>
+        <w:t xml:space="preserve"> un code binaire plus long. </w:t>
       </w:r>
     </w:p>
     <w:p>
-      <w:r>
-        <w:t>Principaux algorithmes</w:t>
-      </w:r>
+      <w:pPr>
+        <w:pStyle w:val="Titre1"/>
+      </w:pPr>
+      <w:bookmarkStart w:id="6" w:name="_Toc33798387"/>
+      <w:r>
+        <w:t>Architecture de l’application</w:t>
+      </w:r>
+      <w:bookmarkEnd w:id="6"/>
     </w:p>
     <w:p>
-      <w:r>
-        <w:t xml:space="preserve">Mise au point </w:t>
-      </w:r>
+      <w:pPr>
+        <w:pStyle w:val="Titre1"/>
+      </w:pPr>
+      <w:bookmarkStart w:id="7" w:name="_Toc33798388"/>
+      <w:r>
+        <w:t>Principaux algorithmes</w:t>
+      </w:r>
+      <w:bookmarkEnd w:id="7"/>
     </w:p>
     <w:p>
-      <w:r>
-        <w:t>Difficultés rencontrées et solutions choisie</w:t>
+      <w:pPr>
+        <w:pStyle w:val="Titre1"/>
+      </w:pPr>
+      <w:bookmarkStart w:id="8" w:name="_Toc33798389"/>
+      <w:r>
+        <w:t>Mise au point</w:t>
+      </w:r>
+      <w:bookmarkEnd w:id="8"/>
+      <w:r>
+        <w:t xml:space="preserve"> </w:t>
       </w:r>
     </w:p>
     <w:p>
-      <w:r>
-        <w:t>Conclusion</w:t>
-      </w:r>
+      <w:pPr>
+        <w:pStyle w:val="Titre2"/>
+      </w:pPr>
+      <w:bookmarkStart w:id="9" w:name="_Toc33798390"/>
+      <w:r>
+        <w:t>Explication</w:t>
+      </w:r>
+      <w:bookmarkEnd w:id="9"/>
     </w:p>
     <w:p>
-      <w:r>
-        <w:t xml:space="preserve">Etat d’avancement </w:t>
+      <w:pPr>
+        <w:pStyle w:val="Titre2"/>
+      </w:pPr>
+      <w:bookmarkStart w:id="10" w:name="_Toc33798391"/>
+      <w:r>
+        <w:t>Exemple d’utilisation</w:t>
+      </w:r>
+      <w:bookmarkEnd w:id="10"/>
+      <w:r>
+        <w:t xml:space="preserve"> </w:t>
       </w:r>
     </w:p>
     <w:p>
+      <w:pPr>
+        <w:pStyle w:val="Titre1"/>
+      </w:pPr>
+      <w:bookmarkStart w:id="11" w:name="_Toc33798392"/>
+      <w:r>
+        <w:t>Difficultés rencontrées et solutions choisie</w:t>
+      </w:r>
+      <w:bookmarkEnd w:id="11"/>
+    </w:p>
+    <w:p>
+      <w:pPr>
+        <w:pStyle w:val="Titre1"/>
+      </w:pPr>
+      <w:bookmarkStart w:id="12" w:name="_Toc33798393"/>
+      <w:r>
+        <w:t>Conclusion</w:t>
+      </w:r>
+      <w:bookmarkEnd w:id="12"/>
+    </w:p>
+    <w:p>
+      <w:pPr>
+        <w:pStyle w:val="Titre2"/>
+      </w:pPr>
+      <w:bookmarkStart w:id="13" w:name="_Toc33798394"/>
+      <w:r>
+        <w:t>Etat d’avancement</w:t>
+      </w:r>
+      <w:bookmarkEnd w:id="13"/>
+      <w:r>
+        <w:t xml:space="preserve"> </w:t>
+      </w:r>
+    </w:p>
+    <w:p>
+      <w:pPr>
+        <w:pStyle w:val="Titre2"/>
+      </w:pPr>
+      <w:bookmarkStart w:id="14" w:name="_Toc33798395"/>
       <w:r>
         <w:t>Perspectives d’évolution</w:t>
       </w:r>
-      <w:bookmarkStart w:id="0" w:name="_GoBack"/>
-      <w:bookmarkEnd w:id="0"/>
+      <w:bookmarkEnd w:id="14"/>
     </w:p>
     <w:p/>
     <w:p/>
@@ -1286,6 +2407,28 @@
       <w:szCs w:val="32"/>
     </w:rPr>
   </w:style>
+  <w:style w:type="paragraph" w:styleId="Titre2">
+    <w:name w:val="heading 2"/>
+    <w:basedOn w:val="Normal"/>
+    <w:next w:val="Normal"/>
+    <w:link w:val="Titre2Car"/>
+    <w:uiPriority w:val="9"/>
+    <w:unhideWhenUsed/>
+    <w:qFormat/>
+    <w:rsid w:val="0062319E"/>
+    <w:pPr>
+      <w:keepNext/>
+      <w:keepLines/>
+      <w:spacing w:before="40" w:after="0"/>
+      <w:outlineLvl w:val="1"/>
+    </w:pPr>
+    <w:rPr>
+      <w:rFonts w:asciiTheme="majorHAnsi" w:eastAsiaTheme="majorEastAsia" w:hAnsiTheme="majorHAnsi" w:cstheme="majorBidi"/>
+      <w:color w:val="2F5496" w:themeColor="accent1" w:themeShade="BF"/>
+      <w:sz w:val="26"/>
+      <w:szCs w:val="26"/>
+    </w:rPr>
+  </w:style>
   <w:style w:type="character" w:default="1" w:styleId="Policepardfaut">
     <w:name w:val="Default Paragraph Font"/>
     <w:uiPriority w:val="1"/>
@@ -1477,6 +2620,19 @@
     <w:rPr>
       <w:color w:val="0563C1" w:themeColor="hyperlink"/>
       <w:u w:val="single"/>
+    </w:rPr>
+  </w:style>
+  <w:style w:type="character" w:customStyle="1" w:styleId="Titre2Car">
+    <w:name w:val="Titre 2 Car"/>
+    <w:basedOn w:val="Policepardfaut"/>
+    <w:link w:val="Titre2"/>
+    <w:uiPriority w:val="9"/>
+    <w:rsid w:val="0062319E"/>
+    <w:rPr>
+      <w:rFonts w:asciiTheme="majorHAnsi" w:eastAsiaTheme="majorEastAsia" w:hAnsiTheme="majorHAnsi" w:cstheme="majorBidi"/>
+      <w:color w:val="2F5496" w:themeColor="accent1" w:themeShade="BF"/>
+      <w:sz w:val="26"/>
+      <w:szCs w:val="26"/>
     </w:rPr>
   </w:style>
 </w:styles>
@@ -2381,7 +3537,7 @@
 </file>
 
 <file path=customXml/itemProps1.xml><?xml version="1.0" encoding="utf-8"?>
-<ds:datastoreItem xmlns:ds="http://schemas.openxmlformats.org/officeDocument/2006/customXml" ds:itemID="{5F46FB03-AC4B-480B-83E6-8A1315887897}">
+<ds:datastoreItem xmlns:ds="http://schemas.openxmlformats.org/officeDocument/2006/customXml" ds:itemID="{505E0FE8-29BE-4665-ACF2-B063504C4B9C}">
   <ds:schemaRefs>
     <ds:schemaRef ds:uri="http://schemas.openxmlformats.org/officeDocument/2006/bibliography"/>
   </ds:schemaRefs>

</xml_diff>